<commit_message>
Primera HU y Propuesta de solucion
</commit_message>
<xml_diff>
--- a/cdis.docx
+++ b/cdis.docx
@@ -865,7 +865,7 @@
       </w:r>
       <w:r>
         <w:rPr>
-          <w:rStyle w:val="16"/>
+          <w:rStyle w:val="13"/>
           <w:rFonts w:hint="default"/>
         </w:rPr>
         <w:t>alfumero@estudiantes.uci.cu</w:t>
@@ -958,7 +958,7 @@
       </w:r>
       <w:r>
         <w:rPr>
-          <w:rStyle w:val="16"/>
+          <w:rStyle w:val="13"/>
           <w:rFonts w:hint="default"/>
         </w:rPr>
         <w:t>carlosepc@estudiantes.uci.cu</w:t>
@@ -1047,7 +1047,7 @@
       </w:r>
       <w:r>
         <w:rPr>
-          <w:rStyle w:val="16"/>
+          <w:rStyle w:val="13"/>
           <w:rFonts w:hint="default"/>
         </w:rPr>
         <w:t xml:space="preserve"> yluguen@uci.cu</w:t>
@@ -1569,7 +1569,7 @@
     </w:p>
     <w:p>
       <w:pPr>
-        <w:pStyle w:val="12"/>
+        <w:pStyle w:val="15"/>
         <w:tabs>
           <w:tab w:val="right" w:leader="middleDot" w:pos="8306"/>
         </w:tabs>
@@ -1668,7 +1668,7 @@
     </w:p>
     <w:p>
       <w:pPr>
-        <w:pStyle w:val="12"/>
+        <w:pStyle w:val="15"/>
         <w:tabs>
           <w:tab w:val="right" w:leader="middleDot" w:pos="8306"/>
         </w:tabs>
@@ -1737,7 +1737,7 @@
     </w:p>
     <w:p>
       <w:pPr>
-        <w:pStyle w:val="12"/>
+        <w:pStyle w:val="15"/>
         <w:tabs>
           <w:tab w:val="right" w:leader="middleDot" w:pos="8306"/>
         </w:tabs>
@@ -1806,7 +1806,7 @@
     </w:p>
     <w:p>
       <w:pPr>
-        <w:pStyle w:val="13"/>
+        <w:pStyle w:val="16"/>
         <w:tabs>
           <w:tab w:val="right" w:leader="middleDot" w:pos="8306"/>
         </w:tabs>
@@ -1875,7 +1875,7 @@
     </w:p>
     <w:p>
       <w:pPr>
-        <w:pStyle w:val="13"/>
+        <w:pStyle w:val="16"/>
         <w:tabs>
           <w:tab w:val="right" w:leader="middleDot" w:pos="8306"/>
         </w:tabs>
@@ -1944,7 +1944,7 @@
     </w:p>
     <w:p>
       <w:pPr>
-        <w:pStyle w:val="12"/>
+        <w:pStyle w:val="15"/>
         <w:tabs>
           <w:tab w:val="right" w:leader="middleDot" w:pos="8306"/>
         </w:tabs>
@@ -2013,7 +2013,7 @@
     </w:p>
     <w:p>
       <w:pPr>
-        <w:pStyle w:val="13"/>
+        <w:pStyle w:val="16"/>
         <w:tabs>
           <w:tab w:val="right" w:leader="middleDot" w:pos="8306"/>
         </w:tabs>
@@ -2082,7 +2082,7 @@
     </w:p>
     <w:p>
       <w:pPr>
-        <w:pStyle w:val="13"/>
+        <w:pStyle w:val="16"/>
         <w:tabs>
           <w:tab w:val="right" w:leader="middleDot" w:pos="8306"/>
         </w:tabs>
@@ -2151,7 +2151,7 @@
     </w:p>
     <w:p>
       <w:pPr>
-        <w:pStyle w:val="12"/>
+        <w:pStyle w:val="15"/>
         <w:tabs>
           <w:tab w:val="right" w:leader="middleDot" w:pos="8306"/>
         </w:tabs>
@@ -2220,7 +2220,7 @@
     </w:p>
     <w:p>
       <w:pPr>
-        <w:pStyle w:val="12"/>
+        <w:pStyle w:val="15"/>
         <w:tabs>
           <w:tab w:val="right" w:leader="middleDot" w:pos="8306"/>
         </w:tabs>
@@ -2290,7 +2290,7 @@
     </w:p>
     <w:p>
       <w:pPr>
-        <w:pStyle w:val="12"/>
+        <w:pStyle w:val="15"/>
         <w:tabs>
           <w:tab w:val="right" w:leader="middleDot" w:pos="8306"/>
         </w:tabs>
@@ -2359,7 +2359,7 @@
     </w:p>
     <w:p>
       <w:pPr>
-        <w:pStyle w:val="12"/>
+        <w:pStyle w:val="15"/>
         <w:tabs>
           <w:tab w:val="right" w:leader="middleDot" w:pos="8306"/>
         </w:tabs>
@@ -2428,7 +2428,7 @@
     </w:p>
     <w:p>
       <w:pPr>
-        <w:pStyle w:val="13"/>
+        <w:pStyle w:val="16"/>
         <w:tabs>
           <w:tab w:val="right" w:leader="middleDot" w:pos="8306"/>
         </w:tabs>
@@ -2539,6 +2539,7 @@
       <w:pPr>
         <w:pStyle w:val="3"/>
         <w:numPr>
+          <w:ilvl w:val="0"/>
           <w:numId w:val="0"/>
         </w:numPr>
         <w:bidi w:val="0"/>
@@ -2595,21 +2596,7 @@
           <w:szCs w:val="24"/>
           <w:lang w:val="en-US" w:eastAsia="zh-CN" w:bidi="ar-SA"/>
         </w:rPr>
-        <w:t>a creac</w:t>
-      </w:r>
-      <w:r>
-        <w:rPr>
-          <w:rFonts w:hint="default" w:ascii="Arial" w:hAnsi="Arial" w:cs="Arial" w:eastAsiaTheme="minorEastAsia"/>
-          <w:b w:val="0"/>
-          <w:bCs w:val="0"/>
-          <w:i w:val="0"/>
-          <w:iCs w:val="0"/>
-          <w:kern w:val="2"/>
-          <w:sz w:val="21"/>
-          <w:szCs w:val="24"/>
-          <w:lang w:val="en-US" w:eastAsia="zh-CN" w:bidi="ar-SA"/>
-        </w:rPr>
-        <w:t xml:space="preserve">ión de la Universidad de las Ciencias Informáticas (UCI) le permite a Cuba insertarse en el vertiginoso desarrollo del software y formar profesionales con alto nivel competitivo en el campo de la informática. </w:t>
+        <w:t xml:space="preserve">a creación de la Universidad de las Ciencias Informáticas (UCI) le permite a Cuba insertarse en el vertiginoso desarrollo del software y formar profesionales con alto nivel competitivo en el campo de la informática. </w:t>
       </w:r>
     </w:p>
     <w:p>
@@ -4597,19 +4584,7 @@
           <w:szCs w:val="24"/>
           <w:lang w:val="es-ES" w:eastAsia="zh-CN" w:bidi="ar-SA"/>
         </w:rPr>
-        <w:t xml:space="preserve">dos con el objeto de estudio definido para el problema planteado. El análisis de algunas metodologías, procedimientos, herramientas existentes para el desarrollo de sistemas web y la </w:t>
-      </w:r>
-      <w:r>
-        <w:rPr>
-          <w:rFonts w:hint="default" w:ascii="Arial" w:hAnsi="Arial" w:eastAsiaTheme="minorEastAsia" w:cstheme="minorBidi"/>
-          <w:b w:val="0"/>
-          <w:bCs w:val="0"/>
-          <w:kern w:val="2"/>
-          <w:sz w:val="21"/>
-          <w:szCs w:val="24"/>
-          <w:lang w:val="es-ES" w:eastAsia="zh-CN" w:bidi="ar-SA"/>
-        </w:rPr>
-        <w:t>observación de aplicaciones homólogas; permitirá la selección de las tecnologías adecuadas para el desarrollo del Sistema de Gestión par el Proceso de Comisión y contar con un análisis de sistemas existentes que realizan funcionalidades similares.</w:t>
+        <w:t>dos con el objeto de estudio definido para el problema planteado. El análisis de algunas metodologías, procedimientos, herramientas existentes para el desarrollo de sistemas web y la observación de aplicaciones homólogas; permitirá la selección de las tecnologías adecuadas para el desarrollo del Sistema de Gestión par el Proceso de Comisión y contar con un análisis de sistemas existentes que realizan funcionalidades similares.</w:t>
       </w:r>
     </w:p>
     <w:p>
@@ -5980,22 +5955,1027 @@
           <w:lang w:val="es-ES"/>
         </w:rPr>
       </w:pPr>
+    </w:p>
+    <w:p>
+      <w:pPr>
+        <w:pStyle w:val="2"/>
+        <w:bidi w:val="0"/>
+        <w:rPr>
+          <w:rFonts w:hint="default"/>
+          <w:lang/>
+        </w:rPr>
+      </w:pPr>
+      <w:r>
+        <w:rPr>
+          <w:rFonts w:hint="default"/>
+        </w:rPr>
+        <w:br w:type="page"/>
+      </w:r>
+      <w:r>
+        <w:rPr>
+          <w:rFonts w:hint="default"/>
+          <w:lang w:val="en"/>
+        </w:rPr>
+        <w:t xml:space="preserve">Capítulo II: Modelo, descripción y diseño del sistema de gestión para el proceso </w:t>
+      </w:r>
+      <w:r>
+        <w:rPr>
+          <w:rFonts w:hint="default"/>
+          <w:lang/>
+        </w:rPr>
+        <w:t>de comisión disciplinaria en la facultad 4</w:t>
+      </w:r>
+    </w:p>
+    <w:p>
+      <w:pPr>
+        <w:pStyle w:val="3"/>
+        <w:numPr>
+          <w:numId w:val="0"/>
+        </w:numPr>
+        <w:bidi w:val="0"/>
+        <w:ind w:leftChars="0"/>
+        <w:rPr>
+          <w:rFonts w:hint="default"/>
+          <w:lang/>
+        </w:rPr>
+      </w:pPr>
+      <w:r>
+        <w:rPr>
+          <w:rFonts w:hint="default"/>
+          <w:lang/>
+        </w:rPr>
+        <w:t>2.1. Propuesta de solución</w:t>
+      </w:r>
+    </w:p>
+    <w:p>
+      <w:pPr>
+        <w:jc w:val="left"/>
+        <w:rPr>
+          <w:rFonts w:hint="default"/>
+          <w:lang/>
+        </w:rPr>
+      </w:pPr>
+      <w:r>
+        <w:rPr>
+          <w:rFonts w:hint="default"/>
+          <w:lang/>
+        </w:rPr>
+        <w:t>El sistema propuesto se implementará sobre una aplicación web de forma que el manejo de los datos sea más eficiente y de fácil manejo. El desarrollo del backend se implementará con Java y el framework de desarrollo SpringBoot, el fronted con JavaScript, HTML, CSS y los framework VueJS y Quasar Framework. Como sistema gestor de bases de datos usaremos PostgreSQL.</w:t>
+      </w:r>
+    </w:p>
+    <w:p>
+      <w:pPr>
+        <w:pStyle w:val="3"/>
+        <w:bidi w:val="0"/>
+        <w:rPr>
+          <w:rFonts w:hint="default"/>
+          <w:lang/>
+        </w:rPr>
+      </w:pPr>
+      <w:r>
+        <w:rPr>
+          <w:rFonts w:hint="default"/>
+          <w:lang/>
+        </w:rPr>
+        <w:t>2.4. Historias de usuario</w:t>
+      </w:r>
+    </w:p>
+    <w:p>
+      <w:pPr>
+        <w:rPr>
+          <w:rFonts w:hint="default"/>
+          <w:lang/>
+        </w:rPr>
+      </w:pPr>
+      <w:r>
+        <w:rPr>
+          <w:rFonts w:hint="default"/>
+          <w:lang/>
+        </w:rPr>
+        <w:t>Las Historias de Usuarios (HU) son la técnica utilizada en XP para representar los requisitos del software con pequeños textos en los que el cliente detalla una actividad que realizará el sistema de forma sencilla y clara, mostrando solamente la silueta de la tarea a realizarse. Para hacerlas más comprensible, a continuación, se enuncia su leyenda:</w:t>
+      </w:r>
+    </w:p>
+    <w:p>
+      <w:pPr>
+        <w:rPr>
+          <w:rFonts w:hint="default"/>
+          <w:lang/>
+        </w:rPr>
+      </w:pPr>
+      <w:r>
+        <w:rPr>
+          <w:rFonts w:hint="default"/>
+          <w:b/>
+          <w:bCs/>
+          <w:lang/>
+        </w:rPr>
+        <w:t>Número</w:t>
+      </w:r>
+      <w:r>
+        <w:rPr>
+          <w:rFonts w:hint="default"/>
+          <w:lang/>
+        </w:rPr>
+        <w:t>: se refiere al número (incremental en el tiempo) que identifica a cada una de las HU.</w:t>
+      </w:r>
+    </w:p>
+    <w:p>
+      <w:pPr>
+        <w:rPr>
+          <w:rFonts w:hint="default"/>
+          <w:lang/>
+        </w:rPr>
+      </w:pPr>
+      <w:r>
+        <w:rPr>
+          <w:rFonts w:hint="default"/>
+          <w:b/>
+          <w:bCs/>
+          <w:lang/>
+        </w:rPr>
+        <w:t xml:space="preserve">Nombre </w:t>
+      </w:r>
+      <w:r>
+        <w:rPr>
+          <w:rFonts w:hint="default"/>
+          <w:lang/>
+        </w:rPr>
+        <w:t>de la historia de usuario: debe ser medible, corto, que permite identificar fácilmente de que trata la funcionalidad asociada a dicha HU.</w:t>
+      </w:r>
+    </w:p>
+    <w:p>
+      <w:pPr>
+        <w:rPr>
+          <w:rFonts w:hint="default"/>
+          <w:lang/>
+        </w:rPr>
+      </w:pPr>
+      <w:r>
+        <w:rPr>
+          <w:rFonts w:hint="default"/>
+          <w:b/>
+          <w:bCs/>
+          <w:lang/>
+        </w:rPr>
+        <w:t>Usuario</w:t>
+      </w:r>
+      <w:r>
+        <w:rPr>
+          <w:rFonts w:hint="default"/>
+          <w:lang/>
+        </w:rPr>
+        <w:t>: identifica a la persona que tiene permisos para interactuar con la funcionalidad descrita.</w:t>
+      </w:r>
+    </w:p>
+    <w:p>
+      <w:pPr>
+        <w:rPr>
+          <w:rFonts w:hint="default"/>
+          <w:lang/>
+        </w:rPr>
+      </w:pPr>
+      <w:r>
+        <w:rPr>
+          <w:rFonts w:hint="default"/>
+          <w:b/>
+          <w:bCs/>
+          <w:lang/>
+        </w:rPr>
+        <w:t>Programador responsable</w:t>
+      </w:r>
+      <w:r>
+        <w:rPr>
+          <w:rFonts w:hint="default"/>
+          <w:lang/>
+        </w:rPr>
+        <w:t>: persona encargada de desarrollar la implementación.</w:t>
+      </w:r>
+    </w:p>
+    <w:p>
+      <w:pPr>
+        <w:rPr>
+          <w:rFonts w:hint="default"/>
+          <w:lang/>
+        </w:rPr>
+      </w:pPr>
+      <w:r>
+        <w:rPr>
+          <w:rFonts w:hint="default"/>
+          <w:b/>
+          <w:bCs/>
+          <w:lang/>
+        </w:rPr>
+        <w:t>Prioridad del negocio</w:t>
+      </w:r>
+      <w:r>
+        <w:rPr>
+          <w:rFonts w:hint="default"/>
+          <w:lang/>
+        </w:rPr>
+        <w:t>: se clasifica en Alta, Media y Bajo dependiendo de la importancia que tenga para el cliente la funcionalidad y que consecuentemente con la prioridad se realiza la entrega al cliente en cada iteración.</w:t>
+      </w:r>
+    </w:p>
+    <w:p>
+      <w:pPr>
+        <w:rPr>
+          <w:rFonts w:hint="default"/>
+          <w:lang/>
+        </w:rPr>
+      </w:pPr>
+      <w:r>
+        <w:rPr>
+          <w:rFonts w:hint="default"/>
+          <w:b/>
+          <w:bCs/>
+          <w:lang/>
+        </w:rPr>
+        <w:t>Iteración asignada</w:t>
+      </w:r>
+      <w:r>
+        <w:rPr>
+          <w:rFonts w:hint="default"/>
+          <w:lang/>
+        </w:rPr>
+        <w:t>: iteración en la que se desarrollará la HU.</w:t>
+      </w:r>
+    </w:p>
+    <w:p>
+      <w:pPr>
+        <w:rPr>
+          <w:rFonts w:hint="default"/>
+          <w:lang/>
+        </w:rPr>
+      </w:pPr>
+      <w:r>
+        <w:rPr>
+          <w:rFonts w:hint="default"/>
+          <w:b/>
+          <w:bCs/>
+          <w:lang/>
+        </w:rPr>
+        <w:t>Puntos estimados</w:t>
+      </w:r>
+      <w:r>
+        <w:rPr>
+          <w:rFonts w:hint="default"/>
+          <w:lang/>
+        </w:rPr>
+        <w:t>: tiempo en semanas que se estima que demore la implementación de la HU.</w:t>
+      </w:r>
+    </w:p>
+    <w:p>
+      <w:pPr>
+        <w:rPr>
+          <w:rFonts w:hint="default"/>
+          <w:lang/>
+        </w:rPr>
+      </w:pPr>
+      <w:r>
+        <w:rPr>
+          <w:rFonts w:hint="default"/>
+          <w:b/>
+          <w:bCs/>
+          <w:lang/>
+        </w:rPr>
+        <w:t>Riesgo de desarrollo</w:t>
+      </w:r>
+      <w:r>
+        <w:rPr>
+          <w:rFonts w:hint="default"/>
+          <w:lang/>
+        </w:rPr>
+        <w:t>: se clasifica en Alto Medio y Bajo según la dependencia con otras HU.</w:t>
+      </w:r>
+    </w:p>
+    <w:p>
+      <w:pPr>
+        <w:rPr>
+          <w:rFonts w:hint="default"/>
+          <w:lang/>
+        </w:rPr>
+      </w:pPr>
+      <w:r>
+        <w:rPr>
+          <w:rFonts w:hint="default"/>
+          <w:b/>
+          <w:bCs/>
+          <w:lang/>
+        </w:rPr>
+        <w:t>Descripción</w:t>
+      </w:r>
+      <w:r>
+        <w:rPr>
+          <w:rFonts w:hint="default"/>
+          <w:lang/>
+        </w:rPr>
+        <w:t>: se describe brevemente la HU.</w:t>
+      </w:r>
+    </w:p>
+    <w:p>
+      <w:pPr>
+        <w:rPr>
+          <w:rFonts w:hint="default"/>
+          <w:lang/>
+        </w:rPr>
+      </w:pPr>
+      <w:r>
+        <w:rPr>
+          <w:rFonts w:hint="default"/>
+          <w:b/>
+          <w:bCs/>
+          <w:lang/>
+        </w:rPr>
+        <w:t>Observaciones</w:t>
+      </w:r>
+      <w:r>
+        <w:rPr>
+          <w:rFonts w:hint="default"/>
+          <w:lang/>
+        </w:rPr>
+        <w:t>: informaciones de interés, como glosarios, detalles del usuario, entre otros.</w:t>
+      </w:r>
+    </w:p>
+    <w:p>
+      <w:pPr>
+        <w:rPr>
+          <w:rFonts w:hint="default"/>
+          <w:lang/>
+        </w:rPr>
+      </w:pPr>
+      <w:r>
+        <w:rPr>
+          <w:rFonts w:hint="default"/>
+          <w:b/>
+          <w:bCs/>
+          <w:lang/>
+        </w:rPr>
+        <w:t>Prototipo de Interfaz</w:t>
+      </w:r>
+      <w:r>
+        <w:rPr>
+          <w:rFonts w:hint="default"/>
+          <w:lang/>
+        </w:rPr>
+        <w:t>: contiene la imagen de una de las interfaces de usuario relacionadas con la HU.</w:t>
+      </w:r>
+    </w:p>
+    <w:p>
+      <w:pPr>
+        <w:rPr>
+          <w:rFonts w:hint="default"/>
+          <w:lang/>
+        </w:rPr>
+      </w:pPr>
+    </w:p>
+    <w:p>
+      <w:pPr>
+        <w:rPr>
+          <w:rFonts w:hint="default"/>
+          <w:lang/>
+        </w:rPr>
+      </w:pPr>
+      <w:r>
+        <w:rPr>
+          <w:rFonts w:hint="default"/>
+          <w:lang/>
+        </w:rPr>
+        <w:t>A continuación, se muestra la HU número 1: Inicio de sesión, muy común, correspondiente a una de las funcionalidades a las que puede acceder cualquier usuario del sistema.</w:t>
+      </w:r>
+    </w:p>
+    <w:p>
+      <w:pPr>
+        <w:rPr>
+          <w:rFonts w:hint="default"/>
+          <w:lang/>
+        </w:rPr>
+      </w:pPr>
+      <w:r>
+        <w:rPr>
+          <w:rFonts w:hint="default"/>
+          <w:lang/>
+        </w:rPr>
+        <w:t>(el resto de las historias pueden ser consultadas en los anexos). La funcionalidad que a continuación</w:t>
+      </w:r>
+    </w:p>
+    <w:p>
+      <w:pPr>
+        <w:rPr>
+          <w:rFonts w:hint="default"/>
+          <w:lang/>
+        </w:rPr>
+      </w:pPr>
+      <w:r>
+        <w:rPr>
+          <w:rFonts w:hint="default"/>
+          <w:lang/>
+        </w:rPr>
+        <w:t>se describe tiene prioridad alta pero como tienen dependencia con otras funcionalidades se decide</w:t>
+      </w:r>
+    </w:p>
+    <w:p>
+      <w:pPr>
+        <w:rPr>
+          <w:rFonts w:hint="default"/>
+          <w:lang/>
+        </w:rPr>
+      </w:pPr>
+      <w:r>
+        <w:rPr>
+          <w:rFonts w:hint="default"/>
+          <w:lang/>
+        </w:rPr>
+        <w:t>pasar para la segunda iteración.</w:t>
+      </w:r>
+    </w:p>
+    <w:p>
+      <w:pPr>
+        <w:rPr>
+          <w:rFonts w:hint="default"/>
+          <w:lang/>
+        </w:rPr>
+      </w:pPr>
       <w:bookmarkStart w:id="13" w:name="_GoBack"/>
       <w:bookmarkEnd w:id="13"/>
     </w:p>
     <w:p>
       <w:pPr>
-        <w:spacing w:line="360" w:lineRule="auto"/>
-        <w:rPr>
-          <w:rFonts w:hint="default"/>
-        </w:rPr>
-      </w:pPr>
-      <w:r>
-        <w:rPr>
-          <w:rFonts w:hint="default"/>
-        </w:rPr>
-        <w:br w:type="page"/>
-      </w:r>
+        <w:jc w:val="both"/>
+        <w:rPr>
+          <w:rFonts w:hint="default"/>
+          <w:lang/>
+        </w:rPr>
+      </w:pPr>
+      <w:r>
+        <w:rPr>
+          <w:rFonts w:hint="default"/>
+          <w:lang/>
+        </w:rPr>
+        <w:t>Tabla 1: Inicio de sesión</w:t>
+      </w:r>
+    </w:p>
+    <w:tbl>
+      <w:tblPr>
+        <w:tblStyle w:val="14"/>
+        <w:tblW w:w="0" w:type="auto"/>
+        <w:tblInd w:w="0" w:type="dxa"/>
+        <w:tblBorders>
+          <w:top w:val="single" w:color="auto" w:sz="4" w:space="0"/>
+          <w:left w:val="single" w:color="auto" w:sz="4" w:space="0"/>
+          <w:bottom w:val="single" w:color="auto" w:sz="4" w:space="0"/>
+          <w:right w:val="single" w:color="auto" w:sz="4" w:space="0"/>
+          <w:insideH w:val="single" w:color="auto" w:sz="4" w:space="0"/>
+          <w:insideV w:val="single" w:color="auto" w:sz="4" w:space="0"/>
+        </w:tblBorders>
+        <w:tblLayout w:type="autofit"/>
+        <w:tblCellMar>
+          <w:left w:w="108" w:type="dxa"/>
+          <w:right w:w="108" w:type="dxa"/>
+        </w:tblCellMar>
+      </w:tblPr>
+      <w:tblGrid>
+        <w:gridCol w:w="5369"/>
+        <w:gridCol w:w="5313"/>
+      </w:tblGrid>
+      <w:tr>
+        <w:tblPrEx>
+          <w:tblBorders>
+            <w:top w:val="single" w:color="auto" w:sz="4" w:space="0"/>
+            <w:left w:val="single" w:color="auto" w:sz="4" w:space="0"/>
+            <w:bottom w:val="single" w:color="auto" w:sz="4" w:space="0"/>
+            <w:right w:val="single" w:color="auto" w:sz="4" w:space="0"/>
+            <w:insideH w:val="single" w:color="auto" w:sz="4" w:space="0"/>
+            <w:insideV w:val="single" w:color="auto" w:sz="4" w:space="0"/>
+          </w:tblBorders>
+          <w:tblCellMar>
+            <w:left w:w="108" w:type="dxa"/>
+            <w:right w:w="108" w:type="dxa"/>
+          </w:tblCellMar>
+        </w:tblPrEx>
+        <w:trPr>
+          <w:trHeight w:val="346" w:hRule="atLeast"/>
+        </w:trPr>
+        <w:tc>
+          <w:tcPr>
+            <w:tcW w:w="10682" w:type="dxa"/>
+            <w:gridSpan w:val="2"/>
+          </w:tcPr>
+          <w:p>
+            <w:pPr>
+              <w:jc w:val="right"/>
+              <w:rPr>
+                <w:rFonts w:hint="default"/>
+                <w:b/>
+                <w:bCs/>
+                <w:vertAlign w:val="baseline"/>
+              </w:rPr>
+            </w:pPr>
+            <w:r>
+              <w:rPr>
+                <w:rFonts w:hint="default"/>
+                <w:b/>
+                <w:bCs/>
+                <w:vertAlign w:val="baseline"/>
+              </w:rPr>
+              <w:t>Historia de Usuario</w:t>
+            </w:r>
+          </w:p>
+        </w:tc>
+      </w:tr>
+      <w:tr>
+        <w:tblPrEx>
+          <w:tblBorders>
+            <w:top w:val="single" w:color="auto" w:sz="4" w:space="0"/>
+            <w:left w:val="single" w:color="auto" w:sz="4" w:space="0"/>
+            <w:bottom w:val="single" w:color="auto" w:sz="4" w:space="0"/>
+            <w:right w:val="single" w:color="auto" w:sz="4" w:space="0"/>
+            <w:insideH w:val="single" w:color="auto" w:sz="4" w:space="0"/>
+            <w:insideV w:val="single" w:color="auto" w:sz="4" w:space="0"/>
+          </w:tblBorders>
+          <w:tblCellMar>
+            <w:left w:w="108" w:type="dxa"/>
+            <w:right w:w="108" w:type="dxa"/>
+          </w:tblCellMar>
+        </w:tblPrEx>
+        <w:tc>
+          <w:tcPr>
+            <w:tcW w:w="5369" w:type="dxa"/>
+          </w:tcPr>
+          <w:p>
+            <w:pPr>
+              <w:rPr>
+                <w:rFonts w:hint="default"/>
+                <w:vertAlign w:val="baseline"/>
+                <w:lang/>
+              </w:rPr>
+            </w:pPr>
+            <w:r>
+              <w:rPr>
+                <w:rFonts w:hint="default"/>
+                <w:b/>
+                <w:bCs/>
+                <w:vertAlign w:val="baseline"/>
+                <w:lang/>
+              </w:rPr>
+              <w:t>Número</w:t>
+            </w:r>
+            <w:r>
+              <w:rPr>
+                <w:rFonts w:hint="default"/>
+                <w:vertAlign w:val="baseline"/>
+                <w:lang/>
+              </w:rPr>
+              <w:t>: 1</w:t>
+            </w:r>
+          </w:p>
+        </w:tc>
+        <w:tc>
+          <w:tcPr>
+            <w:tcW w:w="5313" w:type="dxa"/>
+          </w:tcPr>
+          <w:p>
+            <w:pPr>
+              <w:rPr>
+                <w:rFonts w:hint="default"/>
+                <w:b/>
+                <w:bCs/>
+                <w:vertAlign w:val="baseline"/>
+              </w:rPr>
+            </w:pPr>
+            <w:r>
+              <w:rPr>
+                <w:rFonts w:hint="default"/>
+                <w:b/>
+                <w:bCs/>
+                <w:vertAlign w:val="baseline"/>
+              </w:rPr>
+              <w:t>Usuario</w:t>
+            </w:r>
+            <w:r>
+              <w:rPr>
+                <w:rFonts w:hint="default"/>
+                <w:vertAlign w:val="baseline"/>
+              </w:rPr>
+              <w:t>: Usuario del sistema</w:t>
+            </w:r>
+          </w:p>
+        </w:tc>
+      </w:tr>
+      <w:tr>
+        <w:tblPrEx>
+          <w:tblBorders>
+            <w:top w:val="single" w:color="auto" w:sz="4" w:space="0"/>
+            <w:left w:val="single" w:color="auto" w:sz="4" w:space="0"/>
+            <w:bottom w:val="single" w:color="auto" w:sz="4" w:space="0"/>
+            <w:right w:val="single" w:color="auto" w:sz="4" w:space="0"/>
+            <w:insideH w:val="single" w:color="auto" w:sz="4" w:space="0"/>
+            <w:insideV w:val="single" w:color="auto" w:sz="4" w:space="0"/>
+          </w:tblBorders>
+          <w:tblCellMar>
+            <w:left w:w="108" w:type="dxa"/>
+            <w:right w:w="108" w:type="dxa"/>
+          </w:tblCellMar>
+        </w:tblPrEx>
+        <w:tc>
+          <w:tcPr>
+            <w:tcW w:w="10682" w:type="dxa"/>
+            <w:gridSpan w:val="2"/>
+          </w:tcPr>
+          <w:p>
+            <w:pPr>
+              <w:rPr>
+                <w:rFonts w:hint="default"/>
+                <w:b/>
+                <w:bCs/>
+                <w:u w:val="single"/>
+                <w:vertAlign w:val="baseline"/>
+              </w:rPr>
+            </w:pPr>
+            <w:r>
+              <w:rPr>
+                <w:rFonts w:hint="default"/>
+                <w:b/>
+                <w:bCs/>
+                <w:vertAlign w:val="baseline"/>
+              </w:rPr>
+              <w:t>Nombre</w:t>
+            </w:r>
+            <w:r>
+              <w:rPr>
+                <w:rFonts w:hint="default"/>
+                <w:vertAlign w:val="baseline"/>
+              </w:rPr>
+              <w:t>: Inicio de sesión</w:t>
+            </w:r>
+          </w:p>
+        </w:tc>
+      </w:tr>
+      <w:tr>
+        <w:tblPrEx>
+          <w:tblBorders>
+            <w:top w:val="single" w:color="auto" w:sz="4" w:space="0"/>
+            <w:left w:val="single" w:color="auto" w:sz="4" w:space="0"/>
+            <w:bottom w:val="single" w:color="auto" w:sz="4" w:space="0"/>
+            <w:right w:val="single" w:color="auto" w:sz="4" w:space="0"/>
+            <w:insideH w:val="single" w:color="auto" w:sz="4" w:space="0"/>
+            <w:insideV w:val="single" w:color="auto" w:sz="4" w:space="0"/>
+          </w:tblBorders>
+          <w:tblCellMar>
+            <w:left w:w="108" w:type="dxa"/>
+            <w:right w:w="108" w:type="dxa"/>
+          </w:tblCellMar>
+        </w:tblPrEx>
+        <w:tc>
+          <w:tcPr>
+            <w:tcW w:w="5369" w:type="dxa"/>
+          </w:tcPr>
+          <w:p>
+            <w:pPr>
+              <w:rPr>
+                <w:rFonts w:hint="default"/>
+                <w:vertAlign w:val="baseline"/>
+                <w:lang/>
+              </w:rPr>
+            </w:pPr>
+            <w:r>
+              <w:rPr>
+                <w:rFonts w:hint="default"/>
+                <w:b/>
+                <w:bCs/>
+                <w:vertAlign w:val="baseline"/>
+              </w:rPr>
+              <w:t>Riesgo d</w:t>
+            </w:r>
+            <w:r>
+              <w:rPr>
+                <w:rFonts w:hint="default"/>
+                <w:b/>
+                <w:bCs/>
+                <w:vertAlign w:val="baseline"/>
+              </w:rPr>
+              <w:t>e desarrollo</w:t>
+            </w:r>
+            <w:r>
+              <w:rPr>
+                <w:rFonts w:hint="default"/>
+              </w:rPr>
+              <w:t xml:space="preserve">: </w:t>
+            </w:r>
+            <w:r>
+              <w:rPr>
+                <w:rFonts w:hint="default"/>
+                <w:lang/>
+              </w:rPr>
+              <w:t>bajo</w:t>
+            </w:r>
+          </w:p>
+        </w:tc>
+        <w:tc>
+          <w:tcPr>
+            <w:tcW w:w="5313" w:type="dxa"/>
+          </w:tcPr>
+          <w:p>
+            <w:pPr>
+              <w:rPr>
+                <w:rFonts w:hint="default"/>
+                <w:b/>
+                <w:bCs/>
+                <w:vertAlign w:val="baseline"/>
+                <w:lang/>
+              </w:rPr>
+            </w:pPr>
+            <w:r>
+              <w:rPr>
+                <w:rFonts w:hint="default"/>
+                <w:b/>
+                <w:bCs/>
+                <w:vertAlign w:val="baseline"/>
+              </w:rPr>
+              <w:t>Puntos estimados</w:t>
+            </w:r>
+            <w:r>
+              <w:rPr>
+                <w:rFonts w:hint="default"/>
+              </w:rPr>
+              <w:t xml:space="preserve">: </w:t>
+            </w:r>
+            <w:r>
+              <w:rPr>
+                <w:rFonts w:hint="default"/>
+                <w:lang/>
+              </w:rPr>
+              <w:t>1</w:t>
+            </w:r>
+          </w:p>
+        </w:tc>
+      </w:tr>
+      <w:tr>
+        <w:tblPrEx>
+          <w:tblBorders>
+            <w:top w:val="single" w:color="auto" w:sz="4" w:space="0"/>
+            <w:left w:val="single" w:color="auto" w:sz="4" w:space="0"/>
+            <w:bottom w:val="single" w:color="auto" w:sz="4" w:space="0"/>
+            <w:right w:val="single" w:color="auto" w:sz="4" w:space="0"/>
+            <w:insideH w:val="single" w:color="auto" w:sz="4" w:space="0"/>
+            <w:insideV w:val="single" w:color="auto" w:sz="4" w:space="0"/>
+          </w:tblBorders>
+          <w:tblCellMar>
+            <w:left w:w="108" w:type="dxa"/>
+            <w:right w:w="108" w:type="dxa"/>
+          </w:tblCellMar>
+        </w:tblPrEx>
+        <w:tc>
+          <w:tcPr>
+            <w:tcW w:w="5369" w:type="dxa"/>
+          </w:tcPr>
+          <w:p>
+            <w:pPr>
+              <w:rPr>
+                <w:rFonts w:hint="default"/>
+                <w:vertAlign w:val="baseline"/>
+                <w:lang/>
+              </w:rPr>
+            </w:pPr>
+            <w:r>
+              <w:rPr>
+                <w:rFonts w:hint="default"/>
+                <w:b/>
+                <w:bCs/>
+                <w:vertAlign w:val="baseline"/>
+              </w:rPr>
+              <w:t>Prioridad e</w:t>
+            </w:r>
+            <w:r>
+              <w:rPr>
+                <w:rFonts w:hint="default"/>
+                <w:b/>
+                <w:bCs/>
+                <w:vertAlign w:val="baseline"/>
+              </w:rPr>
+              <w:t>n el negocio:</w:t>
+            </w:r>
+            <w:r>
+              <w:rPr>
+                <w:rFonts w:hint="default"/>
+              </w:rPr>
+              <w:t xml:space="preserve"> alta</w:t>
+            </w:r>
+          </w:p>
+        </w:tc>
+        <w:tc>
+          <w:tcPr>
+            <w:tcW w:w="5313" w:type="dxa"/>
+          </w:tcPr>
+          <w:p>
+            <w:pPr>
+              <w:rPr>
+                <w:rFonts w:hint="default"/>
+                <w:b/>
+                <w:bCs/>
+                <w:vertAlign w:val="baseline"/>
+                <w:lang/>
+              </w:rPr>
+            </w:pPr>
+            <w:r>
+              <w:rPr>
+                <w:rFonts w:hint="default"/>
+                <w:b/>
+                <w:bCs/>
+                <w:vertAlign w:val="baseline"/>
+              </w:rPr>
+              <w:t>I</w:t>
+            </w:r>
+            <w:r>
+              <w:rPr>
+                <w:rFonts w:hint="default"/>
+                <w:b/>
+                <w:bCs/>
+                <w:vertAlign w:val="baseline"/>
+              </w:rPr>
+              <w:t>teración asignada</w:t>
+            </w:r>
+            <w:r>
+              <w:rPr>
+                <w:rFonts w:hint="default"/>
+              </w:rPr>
+              <w:t xml:space="preserve">: </w:t>
+            </w:r>
+            <w:r>
+              <w:rPr>
+                <w:rFonts w:hint="default"/>
+                <w:lang/>
+              </w:rPr>
+              <w:t>1</w:t>
+            </w:r>
+          </w:p>
+        </w:tc>
+      </w:tr>
+      <w:tr>
+        <w:tblPrEx>
+          <w:tblBorders>
+            <w:top w:val="single" w:color="auto" w:sz="4" w:space="0"/>
+            <w:left w:val="single" w:color="auto" w:sz="4" w:space="0"/>
+            <w:bottom w:val="single" w:color="auto" w:sz="4" w:space="0"/>
+            <w:right w:val="single" w:color="auto" w:sz="4" w:space="0"/>
+            <w:insideH w:val="single" w:color="auto" w:sz="4" w:space="0"/>
+            <w:insideV w:val="single" w:color="auto" w:sz="4" w:space="0"/>
+          </w:tblBorders>
+          <w:tblCellMar>
+            <w:left w:w="108" w:type="dxa"/>
+            <w:right w:w="108" w:type="dxa"/>
+          </w:tblCellMar>
+        </w:tblPrEx>
+        <w:tc>
+          <w:tcPr>
+            <w:tcW w:w="10682" w:type="dxa"/>
+            <w:gridSpan w:val="2"/>
+          </w:tcPr>
+          <w:p>
+            <w:pPr>
+              <w:rPr>
+                <w:rFonts w:hint="default"/>
+                <w:vertAlign w:val="baseline"/>
+                <w:lang/>
+              </w:rPr>
+            </w:pPr>
+            <w:r>
+              <w:rPr>
+                <w:rFonts w:hint="default"/>
+                <w:b/>
+                <w:bCs/>
+                <w:vertAlign w:val="baseline"/>
+                <w:lang/>
+              </w:rPr>
+              <w:t>R</w:t>
+            </w:r>
+            <w:r>
+              <w:rPr>
+                <w:rFonts w:hint="default"/>
+                <w:b/>
+                <w:bCs/>
+                <w:vertAlign w:val="baseline"/>
+              </w:rPr>
+              <w:t>esponsable</w:t>
+            </w:r>
+            <w:r>
+              <w:rPr>
+                <w:rFonts w:hint="default"/>
+              </w:rPr>
+              <w:t>:</w:t>
+            </w:r>
+            <w:r>
+              <w:rPr>
+                <w:rFonts w:hint="default"/>
+                <w:lang/>
+              </w:rPr>
+              <w:t xml:space="preserve"> Angel Luis Fumero Sánchez</w:t>
+            </w:r>
+          </w:p>
+        </w:tc>
+      </w:tr>
+      <w:tr>
+        <w:tblPrEx>
+          <w:tblBorders>
+            <w:top w:val="single" w:color="auto" w:sz="4" w:space="0"/>
+            <w:left w:val="single" w:color="auto" w:sz="4" w:space="0"/>
+            <w:bottom w:val="single" w:color="auto" w:sz="4" w:space="0"/>
+            <w:right w:val="single" w:color="auto" w:sz="4" w:space="0"/>
+            <w:insideH w:val="single" w:color="auto" w:sz="4" w:space="0"/>
+            <w:insideV w:val="single" w:color="auto" w:sz="4" w:space="0"/>
+          </w:tblBorders>
+          <w:tblCellMar>
+            <w:left w:w="108" w:type="dxa"/>
+            <w:right w:w="108" w:type="dxa"/>
+          </w:tblCellMar>
+        </w:tblPrEx>
+        <w:tc>
+          <w:tcPr>
+            <w:tcW w:w="10682" w:type="dxa"/>
+            <w:gridSpan w:val="2"/>
+          </w:tcPr>
+          <w:p>
+            <w:pPr>
+              <w:jc w:val="both"/>
+              <w:rPr>
+                <w:rFonts w:hint="default"/>
+                <w:b/>
+                <w:bCs/>
+                <w:vertAlign w:val="baseline"/>
+                <w:lang/>
+              </w:rPr>
+            </w:pPr>
+            <w:r>
+              <w:rPr>
+                <w:rFonts w:hint="default"/>
+                <w:b/>
+                <w:bCs/>
+                <w:vertAlign w:val="baseline"/>
+                <w:lang/>
+              </w:rPr>
+              <w:t>Descripción</w:t>
+            </w:r>
+            <w:r>
+              <w:rPr>
+                <w:rFonts w:hint="default"/>
+                <w:vertAlign w:val="baseline"/>
+                <w:lang/>
+              </w:rPr>
+              <w:t>: Necesito poder iniciar sesión en la aplicación y acceder sólo a las funcionalidades correspondientes al rol autenticado.</w:t>
+            </w:r>
+          </w:p>
+        </w:tc>
+      </w:tr>
+      <w:tr>
+        <w:tblPrEx>
+          <w:tblBorders>
+            <w:top w:val="single" w:color="auto" w:sz="4" w:space="0"/>
+            <w:left w:val="single" w:color="auto" w:sz="4" w:space="0"/>
+            <w:bottom w:val="single" w:color="auto" w:sz="4" w:space="0"/>
+            <w:right w:val="single" w:color="auto" w:sz="4" w:space="0"/>
+            <w:insideH w:val="single" w:color="auto" w:sz="4" w:space="0"/>
+            <w:insideV w:val="single" w:color="auto" w:sz="4" w:space="0"/>
+          </w:tblBorders>
+          <w:tblCellMar>
+            <w:left w:w="108" w:type="dxa"/>
+            <w:right w:w="108" w:type="dxa"/>
+          </w:tblCellMar>
+        </w:tblPrEx>
+        <w:tc>
+          <w:tcPr>
+            <w:tcW w:w="10682" w:type="dxa"/>
+            <w:gridSpan w:val="2"/>
+          </w:tcPr>
+          <w:p>
+            <w:pPr>
+              <w:jc w:val="both"/>
+              <w:rPr>
+                <w:rFonts w:hint="default"/>
+                <w:b/>
+                <w:bCs/>
+                <w:vertAlign w:val="baseline"/>
+                <w:lang/>
+              </w:rPr>
+            </w:pPr>
+            <w:r>
+              <w:rPr>
+                <w:rFonts w:hint="default"/>
+                <w:b/>
+                <w:bCs/>
+                <w:vertAlign w:val="baseline"/>
+                <w:lang/>
+              </w:rPr>
+              <w:t>Observaciones:</w:t>
+            </w:r>
+          </w:p>
+        </w:tc>
+      </w:tr>
+    </w:tbl>
+    <w:p>
+      <w:pPr>
+        <w:rPr>
+          <w:rFonts w:hint="default"/>
+          <w:lang/>
+        </w:rPr>
+      </w:pPr>
     </w:p>
     <w:sectPr>
       <w:type w:val="continuous"/>
@@ -6009,7 +6989,7 @@
 </file>
 
 <file path=word/numbering.xml><?xml version="1.0" encoding="utf-8"?>
-<w:numbering xmlns:wpc="http://schemas.microsoft.com/office/word/2010/wordprocessingCanvas" xmlns:mc="http://schemas.openxmlformats.org/markup-compatibility/2006" xmlns:o="urn:schemas-microsoft-com:office:office" xmlns:r="http://schemas.openxmlformats.org/officeDocument/2006/relationships" xmlns:m="http://schemas.openxmlformats.org/officeDocument/2006/math" xmlns:v="urn:schemas-microsoft-com:vml" xmlns:wp14="http://schemas.microsoft.com/office/word/2010/wordprocessingDrawing" xmlns:wp="http://schemas.openxmlformats.org/drawingml/2006/wordprocessingDrawing" xmlns:w10="urn:schemas-microsoft-com:office:word" xmlns:w="http://schemas.openxmlformats.org/wordprocessingml/2006/main" xmlns:w14="http://schemas.microsoft.com/office/word/2010/wordml" xmlns:wpg="http://schemas.microsoft.com/office/word/2010/wordprocessingGroup" xmlns:wpi="http://schemas.microsoft.com/office/word/2010/wordprocessingInk" xmlns:wne="http://schemas.microsoft.com/office/word/2006/wordml" xmlns:wps="http://schemas.microsoft.com/office/word/2010/wordprocessingShape" mc:Ignorable="w14 wp14">
+<w:numbering xmlns:wpc="http://schemas.microsoft.com/office/word/2010/wordprocessingCanvas" xmlns:mc="http://schemas.openxmlformats.org/markup-compatibility/2006" xmlns:o="urn:schemas-microsoft-com:office:office" xmlns:r="http://schemas.openxmlformats.org/officeDocument/2006/relationships" xmlns:m="http://schemas.openxmlformats.org/officeDocument/2006/math" xmlns:v="urn:schemas-microsoft-com:vml" xmlns:wp14="http://schemas.microsoft.com/office/word/2010/wordprocessingDrawing" xmlns:wp="http://schemas.openxmlformats.org/drawingml/2006/wordprocessingDrawing" xmlns:w10="urn:schemas-microsoft-com:office:word" xmlns:w="http://schemas.openxmlformats.org/wordprocessingml/2006/main" xmlns:w14="http://schemas.microsoft.com/office/word/2010/wordml" xmlns:wpg="http://schemas.microsoft.com/office/word/2010/wordprocessingGroup" xmlns:wpi="http://schemas.microsoft.com/office/word/2010/wordprocessingInk" xmlns:wne="http://schemas.microsoft.com/office/word/2006/wordml" xmlns:wps="http://schemas.microsoft.com/office/word/2010/wordprocessingShape" xmlns:wpsCustomData="http://www.wps.cn/officeDocument/2013/wpsCustomData" mc:Ignorable="w14 wp14">
   <w:abstractNum w:abstractNumId="0">
     <w:nsid w:val="FDBDB0CA"/>
     <w:multiLevelType w:val="multilevel"/>
@@ -6139,7 +7119,7 @@
 </file>
 
 <file path=word/styles.xml><?xml version="1.0" encoding="utf-8"?>
-<w:styles xmlns:mc="http://schemas.openxmlformats.org/markup-compatibility/2006" xmlns:o="urn:schemas-microsoft-com:office:office" xmlns:r="http://schemas.openxmlformats.org/officeDocument/2006/relationships" xmlns:m="http://schemas.openxmlformats.org/officeDocument/2006/math" xmlns:v="urn:schemas-microsoft-com:vml" xmlns:w="http://schemas.openxmlformats.org/wordprocessingml/2006/main" xmlns:w14="http://schemas.microsoft.com/office/word/2010/wordml" xmlns:w10="urn:schemas-microsoft-com:office:word" xmlns:sl="http://schemas.openxmlformats.org/schemaLibrary/2006/main" mc:Ignorable="w14">
+<w:styles xmlns:mc="http://schemas.openxmlformats.org/markup-compatibility/2006" xmlns:o="urn:schemas-microsoft-com:office:office" xmlns:r="http://schemas.openxmlformats.org/officeDocument/2006/relationships" xmlns:m="http://schemas.openxmlformats.org/officeDocument/2006/math" xmlns:v="urn:schemas-microsoft-com:vml" xmlns:w="http://schemas.openxmlformats.org/wordprocessingml/2006/main" xmlns:w14="http://schemas.microsoft.com/office/word/2010/wordml" xmlns:w10="urn:schemas-microsoft-com:office:word" xmlns:sl="http://schemas.openxmlformats.org/schemaLibrary/2006/main" xmlns:wpsCustomData="http://www.wps.cn/officeDocument/2013/wpsCustomData" mc:Ignorable="w14">
   <w:docDefaults>
     <w:rPrDefault>
       <w:rPr>
@@ -6298,6 +7278,104 @@
     <w:lsdException w:unhideWhenUsed="0" w:uiPriority="0" w:semiHidden="0" w:name="Balloon Text"/>
     <w:lsdException w:unhideWhenUsed="0" w:uiPriority="0" w:semiHidden="0" w:name="Table Grid"/>
     <w:lsdException w:unhideWhenUsed="0" w:uiPriority="0" w:semiHidden="0" w:name="Table Theme"/>
+    <w:lsdException w:unhideWhenUsed="0" w:uiPriority="60" w:semiHidden="0" w:name="Light Shading"/>
+    <w:lsdException w:unhideWhenUsed="0" w:uiPriority="61" w:semiHidden="0" w:name="Light List"/>
+    <w:lsdException w:unhideWhenUsed="0" w:uiPriority="62" w:semiHidden="0" w:name="Light Grid"/>
+    <w:lsdException w:unhideWhenUsed="0" w:uiPriority="63" w:semiHidden="0" w:name="Medium Shading 1"/>
+    <w:lsdException w:unhideWhenUsed="0" w:uiPriority="64" w:semiHidden="0" w:name="Medium Shading 2"/>
+    <w:lsdException w:unhideWhenUsed="0" w:uiPriority="65" w:semiHidden="0" w:name="Medium List 1"/>
+    <w:lsdException w:unhideWhenUsed="0" w:uiPriority="66" w:semiHidden="0" w:name="Medium List 2"/>
+    <w:lsdException w:unhideWhenUsed="0" w:uiPriority="67" w:semiHidden="0" w:name="Medium Grid 1"/>
+    <w:lsdException w:unhideWhenUsed="0" w:uiPriority="68" w:semiHidden="0" w:name="Medium Grid 2"/>
+    <w:lsdException w:unhideWhenUsed="0" w:uiPriority="69" w:semiHidden="0" w:name="Medium Grid 3"/>
+    <w:lsdException w:unhideWhenUsed="0" w:uiPriority="70" w:semiHidden="0" w:name="Dark List"/>
+    <w:lsdException w:unhideWhenUsed="0" w:uiPriority="71" w:semiHidden="0" w:name="Colorful Shading"/>
+    <w:lsdException w:unhideWhenUsed="0" w:uiPriority="72" w:semiHidden="0" w:name="Colorful List"/>
+    <w:lsdException w:unhideWhenUsed="0" w:uiPriority="73" w:semiHidden="0" w:name="Colorful Grid"/>
+    <w:lsdException w:unhideWhenUsed="0" w:uiPriority="60" w:semiHidden="0" w:name="Light Shading Accent 1"/>
+    <w:lsdException w:unhideWhenUsed="0" w:uiPriority="61" w:semiHidden="0" w:name="Light List Accent 1"/>
+    <w:lsdException w:unhideWhenUsed="0" w:uiPriority="62" w:semiHidden="0" w:name="Light Grid Accent 1"/>
+    <w:lsdException w:unhideWhenUsed="0" w:uiPriority="63" w:semiHidden="0" w:name="Medium Shading 1 Accent 1"/>
+    <w:lsdException w:unhideWhenUsed="0" w:uiPriority="64" w:semiHidden="0" w:name="Medium Shading 2 Accent 1"/>
+    <w:lsdException w:unhideWhenUsed="0" w:uiPriority="65" w:semiHidden="0" w:name="Medium List 1 Accent 1"/>
+    <w:lsdException w:unhideWhenUsed="0" w:uiPriority="66" w:semiHidden="0" w:name="Medium List 2 Accent 1"/>
+    <w:lsdException w:unhideWhenUsed="0" w:uiPriority="67" w:semiHidden="0" w:name="Medium Grid 1 Accent 1"/>
+    <w:lsdException w:unhideWhenUsed="0" w:uiPriority="68" w:semiHidden="0" w:name="Medium Grid 2 Accent 1"/>
+    <w:lsdException w:unhideWhenUsed="0" w:uiPriority="69" w:semiHidden="0" w:name="Medium Grid 3 Accent 1"/>
+    <w:lsdException w:unhideWhenUsed="0" w:uiPriority="70" w:semiHidden="0" w:name="Dark List Accent 1"/>
+    <w:lsdException w:unhideWhenUsed="0" w:uiPriority="71" w:semiHidden="0" w:name="Colorful Shading Accent 1"/>
+    <w:lsdException w:unhideWhenUsed="0" w:uiPriority="72" w:semiHidden="0" w:name="Colorful List Accent 1"/>
+    <w:lsdException w:unhideWhenUsed="0" w:uiPriority="73" w:semiHidden="0" w:name="Colorful Grid Accent 1"/>
+    <w:lsdException w:unhideWhenUsed="0" w:uiPriority="60" w:semiHidden="0" w:name="Light Shading Accent 2"/>
+    <w:lsdException w:unhideWhenUsed="0" w:uiPriority="61" w:semiHidden="0" w:name="Light List Accent 2"/>
+    <w:lsdException w:unhideWhenUsed="0" w:uiPriority="62" w:semiHidden="0" w:name="Light Grid Accent 2"/>
+    <w:lsdException w:unhideWhenUsed="0" w:uiPriority="63" w:semiHidden="0" w:name="Medium Shading 1 Accent 2"/>
+    <w:lsdException w:unhideWhenUsed="0" w:uiPriority="64" w:semiHidden="0" w:name="Medium Shading 2 Accent 2"/>
+    <w:lsdException w:unhideWhenUsed="0" w:uiPriority="65" w:semiHidden="0" w:name="Medium List 1 Accent 2"/>
+    <w:lsdException w:unhideWhenUsed="0" w:uiPriority="66" w:semiHidden="0" w:name="Medium List 2 Accent 2"/>
+    <w:lsdException w:unhideWhenUsed="0" w:uiPriority="67" w:semiHidden="0" w:name="Medium Grid 1 Accent 2"/>
+    <w:lsdException w:unhideWhenUsed="0" w:uiPriority="68" w:semiHidden="0" w:name="Medium Grid 2 Accent 2"/>
+    <w:lsdException w:unhideWhenUsed="0" w:uiPriority="69" w:semiHidden="0" w:name="Medium Grid 3 Accent 2"/>
+    <w:lsdException w:unhideWhenUsed="0" w:uiPriority="70" w:semiHidden="0" w:name="Dark List Accent 2"/>
+    <w:lsdException w:unhideWhenUsed="0" w:uiPriority="71" w:semiHidden="0" w:name="Colorful Shading Accent 2"/>
+    <w:lsdException w:unhideWhenUsed="0" w:uiPriority="72" w:semiHidden="0" w:name="Colorful List Accent 2"/>
+    <w:lsdException w:unhideWhenUsed="0" w:uiPriority="73" w:semiHidden="0" w:name="Colorful Grid Accent 2"/>
+    <w:lsdException w:unhideWhenUsed="0" w:uiPriority="60" w:semiHidden="0" w:name="Light Shading Accent 3"/>
+    <w:lsdException w:unhideWhenUsed="0" w:uiPriority="61" w:semiHidden="0" w:name="Light List Accent 3"/>
+    <w:lsdException w:unhideWhenUsed="0" w:uiPriority="62" w:semiHidden="0" w:name="Light Grid Accent 3"/>
+    <w:lsdException w:unhideWhenUsed="0" w:uiPriority="63" w:semiHidden="0" w:name="Medium Shading 1 Accent 3"/>
+    <w:lsdException w:unhideWhenUsed="0" w:uiPriority="64" w:semiHidden="0" w:name="Medium Shading 2 Accent 3"/>
+    <w:lsdException w:unhideWhenUsed="0" w:uiPriority="65" w:semiHidden="0" w:name="Medium List 1 Accent 3"/>
+    <w:lsdException w:unhideWhenUsed="0" w:uiPriority="66" w:semiHidden="0" w:name="Medium List 2 Accent 3"/>
+    <w:lsdException w:unhideWhenUsed="0" w:uiPriority="67" w:semiHidden="0" w:name="Medium Grid 1 Accent 3"/>
+    <w:lsdException w:unhideWhenUsed="0" w:uiPriority="68" w:semiHidden="0" w:name="Medium Grid 2 Accent 3"/>
+    <w:lsdException w:unhideWhenUsed="0" w:uiPriority="69" w:semiHidden="0" w:name="Medium Grid 3 Accent 3"/>
+    <w:lsdException w:unhideWhenUsed="0" w:uiPriority="70" w:semiHidden="0" w:name="Dark List Accent 3"/>
+    <w:lsdException w:unhideWhenUsed="0" w:uiPriority="71" w:semiHidden="0" w:name="Colorful Shading Accent 3"/>
+    <w:lsdException w:unhideWhenUsed="0" w:uiPriority="72" w:semiHidden="0" w:name="Colorful List Accent 3"/>
+    <w:lsdException w:unhideWhenUsed="0" w:uiPriority="73" w:semiHidden="0" w:name="Colorful Grid Accent 3"/>
+    <w:lsdException w:unhideWhenUsed="0" w:uiPriority="60" w:semiHidden="0" w:name="Light Shading Accent 4"/>
+    <w:lsdException w:unhideWhenUsed="0" w:uiPriority="61" w:semiHidden="0" w:name="Light List Accent 4"/>
+    <w:lsdException w:unhideWhenUsed="0" w:uiPriority="62" w:semiHidden="0" w:name="Light Grid Accent 4"/>
+    <w:lsdException w:unhideWhenUsed="0" w:uiPriority="63" w:semiHidden="0" w:name="Medium Shading 1 Accent 4"/>
+    <w:lsdException w:unhideWhenUsed="0" w:uiPriority="64" w:semiHidden="0" w:name="Medium Shading 2 Accent 4"/>
+    <w:lsdException w:unhideWhenUsed="0" w:uiPriority="65" w:semiHidden="0" w:name="Medium List 1 Accent 4"/>
+    <w:lsdException w:unhideWhenUsed="0" w:uiPriority="66" w:semiHidden="0" w:name="Medium List 2 Accent 4"/>
+    <w:lsdException w:unhideWhenUsed="0" w:uiPriority="67" w:semiHidden="0" w:name="Medium Grid 1 Accent 4"/>
+    <w:lsdException w:unhideWhenUsed="0" w:uiPriority="68" w:semiHidden="0" w:name="Medium Grid 2 Accent 4"/>
+    <w:lsdException w:unhideWhenUsed="0" w:uiPriority="69" w:semiHidden="0" w:name="Medium Grid 3 Accent 4"/>
+    <w:lsdException w:unhideWhenUsed="0" w:uiPriority="70" w:semiHidden="0" w:name="Dark List Accent 4"/>
+    <w:lsdException w:unhideWhenUsed="0" w:uiPriority="71" w:semiHidden="0" w:name="Colorful Shading Accent 4"/>
+    <w:lsdException w:unhideWhenUsed="0" w:uiPriority="72" w:semiHidden="0" w:name="Colorful List Accent 4"/>
+    <w:lsdException w:unhideWhenUsed="0" w:uiPriority="73" w:semiHidden="0" w:name="Colorful Grid Accent 4"/>
+    <w:lsdException w:unhideWhenUsed="0" w:uiPriority="60" w:semiHidden="0" w:name="Light Shading Accent 5"/>
+    <w:lsdException w:unhideWhenUsed="0" w:uiPriority="61" w:semiHidden="0" w:name="Light List Accent 5"/>
+    <w:lsdException w:unhideWhenUsed="0" w:uiPriority="62" w:semiHidden="0" w:name="Light Grid Accent 5"/>
+    <w:lsdException w:unhideWhenUsed="0" w:uiPriority="63" w:semiHidden="0" w:name="Medium Shading 1 Accent 5"/>
+    <w:lsdException w:unhideWhenUsed="0" w:uiPriority="64" w:semiHidden="0" w:name="Medium Shading 2 Accent 5"/>
+    <w:lsdException w:unhideWhenUsed="0" w:uiPriority="65" w:semiHidden="0" w:name="Medium List 1 Accent 5"/>
+    <w:lsdException w:unhideWhenUsed="0" w:uiPriority="66" w:semiHidden="0" w:name="Medium List 2 Accent 5"/>
+    <w:lsdException w:unhideWhenUsed="0" w:uiPriority="67" w:semiHidden="0" w:name="Medium Grid 1 Accent 5"/>
+    <w:lsdException w:unhideWhenUsed="0" w:uiPriority="68" w:semiHidden="0" w:name="Medium Grid 2 Accent 5"/>
+    <w:lsdException w:unhideWhenUsed="0" w:uiPriority="69" w:semiHidden="0" w:name="Medium Grid 3 Accent 5"/>
+    <w:lsdException w:unhideWhenUsed="0" w:uiPriority="70" w:semiHidden="0" w:name="Dark List Accent 5"/>
+    <w:lsdException w:unhideWhenUsed="0" w:uiPriority="71" w:semiHidden="0" w:name="Colorful Shading Accent 5"/>
+    <w:lsdException w:unhideWhenUsed="0" w:uiPriority="72" w:semiHidden="0" w:name="Colorful List Accent 5"/>
+    <w:lsdException w:unhideWhenUsed="0" w:uiPriority="73" w:semiHidden="0" w:name="Colorful Grid Accent 5"/>
+    <w:lsdException w:unhideWhenUsed="0" w:uiPriority="60" w:semiHidden="0" w:name="Light Shading Accent 6"/>
+    <w:lsdException w:unhideWhenUsed="0" w:uiPriority="61" w:semiHidden="0" w:name="Light List Accent 6"/>
+    <w:lsdException w:unhideWhenUsed="0" w:uiPriority="62" w:semiHidden="0" w:name="Light Grid Accent 6"/>
+    <w:lsdException w:unhideWhenUsed="0" w:uiPriority="63" w:semiHidden="0" w:name="Medium Shading 1 Accent 6"/>
+    <w:lsdException w:unhideWhenUsed="0" w:uiPriority="64" w:semiHidden="0" w:name="Medium Shading 2 Accent 6"/>
+    <w:lsdException w:unhideWhenUsed="0" w:uiPriority="65" w:semiHidden="0" w:name="Medium List 1 Accent 6"/>
+    <w:lsdException w:unhideWhenUsed="0" w:uiPriority="66" w:semiHidden="0" w:name="Medium List 2 Accent 6"/>
+    <w:lsdException w:unhideWhenUsed="0" w:uiPriority="67" w:semiHidden="0" w:name="Medium Grid 1 Accent 6"/>
+    <w:lsdException w:unhideWhenUsed="0" w:uiPriority="68" w:semiHidden="0" w:name="Medium Grid 2 Accent 6"/>
+    <w:lsdException w:unhideWhenUsed="0" w:uiPriority="69" w:semiHidden="0" w:name="Medium Grid 3 Accent 6"/>
+    <w:lsdException w:unhideWhenUsed="0" w:uiPriority="70" w:semiHidden="0" w:name="Dark List Accent 6"/>
+    <w:lsdException w:unhideWhenUsed="0" w:uiPriority="71" w:semiHidden="0" w:name="Colorful Shading Accent 6"/>
+    <w:lsdException w:unhideWhenUsed="0" w:uiPriority="72" w:semiHidden="0" w:name="Colorful List Accent 6"/>
+    <w:lsdException w:unhideWhenUsed="0" w:uiPriority="73" w:semiHidden="0" w:name="Colorful Grid Accent 6"/>
   </w:latentStyles>
   <w:style w:type="paragraph" w:default="1" w:styleId="1">
     <w:name w:val="Normal"/>
@@ -6496,7 +7574,7 @@
       <w:szCs w:val="21"/>
     </w:rPr>
   </w:style>
-  <w:style w:type="character" w:default="1" w:styleId="15">
+  <w:style w:type="character" w:default="1" w:styleId="11">
     <w:name w:val="Default Paragraph Font"/>
     <w:qFormat/>
     <w:uiPriority w:val="0"/>
@@ -6504,12 +7582,11 @@
       <w:rFonts w:ascii="Arial" w:hAnsi="Arial" w:eastAsia="SimSun"/>
     </w:rPr>
   </w:style>
-  <w:style w:type="table" w:default="1" w:styleId="17">
+  <w:style w:type="table" w:default="1" w:styleId="12">
     <w:name w:val="Normal Table"/>
     <w:semiHidden/>
     <w:uiPriority w:val="0"/>
     <w:tblPr>
-      <w:tblLayout w:type="fixed"/>
       <w:tblCellMar>
         <w:top w:w="0" w:type="dxa"/>
         <w:left w:w="108" w:type="dxa"/>
@@ -6518,7 +7595,53 @@
       </w:tblCellMar>
     </w:tblPr>
   </w:style>
-  <w:style w:type="paragraph" w:styleId="11">
+  <w:style w:type="character" w:styleId="13">
+    <w:name w:val="Hyperlink"/>
+    <w:basedOn w:val="11"/>
+    <w:qFormat/>
+    <w:uiPriority w:val="0"/>
+    <w:rPr>
+      <w:color w:val="0000FF"/>
+      <w:u w:val="single"/>
+    </w:rPr>
+  </w:style>
+  <w:style w:type="table" w:styleId="14">
+    <w:name w:val="Table Grid"/>
+    <w:basedOn w:val="12"/>
+    <w:uiPriority w:val="0"/>
+    <w:pPr>
+      <w:widowControl w:val="0"/>
+      <w:jc w:val="both"/>
+    </w:pPr>
+    <w:tblPr>
+      <w:tblBorders>
+        <w:top w:val="single" w:color="auto" w:sz="4" w:space="0"/>
+        <w:left w:val="single" w:color="auto" w:sz="4" w:space="0"/>
+        <w:bottom w:val="single" w:color="auto" w:sz="4" w:space="0"/>
+        <w:right w:val="single" w:color="auto" w:sz="4" w:space="0"/>
+        <w:insideH w:val="single" w:color="auto" w:sz="4" w:space="0"/>
+        <w:insideV w:val="single" w:color="auto" w:sz="4" w:space="0"/>
+      </w:tblBorders>
+    </w:tblPr>
+  </w:style>
+  <w:style w:type="paragraph" w:styleId="15">
+    <w:name w:val="toc 1"/>
+    <w:basedOn w:val="1"/>
+    <w:next w:val="1"/>
+    <w:qFormat/>
+    <w:uiPriority w:val="0"/>
+  </w:style>
+  <w:style w:type="paragraph" w:styleId="16">
+    <w:name w:val="toc 2"/>
+    <w:basedOn w:val="1"/>
+    <w:next w:val="1"/>
+    <w:qFormat/>
+    <w:uiPriority w:val="0"/>
+    <w:pPr>
+      <w:ind w:left="420" w:leftChars="200"/>
+    </w:pPr>
+  </w:style>
+  <w:style w:type="paragraph" w:styleId="17">
     <w:name w:val="toc 3"/>
     <w:basedOn w:val="1"/>
     <w:next w:val="1"/>
@@ -6528,24 +7651,7 @@
       <w:ind w:left="840" w:leftChars="400"/>
     </w:pPr>
   </w:style>
-  <w:style w:type="paragraph" w:styleId="12">
-    <w:name w:val="toc 1"/>
-    <w:basedOn w:val="1"/>
-    <w:next w:val="1"/>
-    <w:qFormat/>
-    <w:uiPriority w:val="0"/>
-  </w:style>
-  <w:style w:type="paragraph" w:styleId="13">
-    <w:name w:val="toc 2"/>
-    <w:basedOn w:val="1"/>
-    <w:next w:val="1"/>
-    <w:qFormat/>
-    <w:uiPriority w:val="0"/>
-    <w:pPr>
-      <w:ind w:left="420" w:leftChars="200"/>
-    </w:pPr>
-  </w:style>
-  <w:style w:type="paragraph" w:styleId="14">
+  <w:style w:type="paragraph" w:styleId="18">
     <w:name w:val="toc 4"/>
     <w:basedOn w:val="1"/>
     <w:next w:val="1"/>
@@ -6556,16 +7662,6 @@
     </w:pPr>
     <w:rPr>
       <w:rFonts w:ascii="Arial" w:hAnsi="Arial"/>
-    </w:rPr>
-  </w:style>
-  <w:style w:type="character" w:styleId="16">
-    <w:name w:val="Hyperlink"/>
-    <w:basedOn w:val="15"/>
-    <w:qFormat/>
-    <w:uiPriority w:val="0"/>
-    <w:rPr>
-      <w:color w:val="0000FF"/>
-      <w:u w:val="single"/>
     </w:rPr>
   </w:style>
 </w:styles>
@@ -6689,7 +7785,7 @@
         <a:solidFill>
           <a:schemeClr val="phClr"/>
         </a:solidFill>
-        <a:gradFill rotWithShape="1">
+        <a:gradFill rotWithShape="true">
           <a:gsLst>
             <a:gs pos="0">
               <a:schemeClr val="phClr">
@@ -6713,9 +7809,9 @@
               </a:schemeClr>
             </a:gs>
           </a:gsLst>
-          <a:lin ang="5400000" scaled="0"/>
+          <a:lin ang="5400000" scaled="false"/>
         </a:gradFill>
-        <a:gradFill rotWithShape="1">
+        <a:gradFill rotWithShape="true">
           <a:gsLst>
             <a:gs pos="0">
               <a:schemeClr val="phClr">
@@ -6739,7 +7835,7 @@
               </a:schemeClr>
             </a:gs>
           </a:gsLst>
-          <a:lin ang="5400000" scaled="0"/>
+          <a:lin ang="5400000" scaled="false"/>
         </a:gradFill>
       </a:fillStyleLst>
       <a:lnStyleLst>
@@ -6792,7 +7888,7 @@
             <a:satMod val="170000"/>
           </a:schemeClr>
         </a:solidFill>
-        <a:gradFill rotWithShape="1">
+        <a:gradFill rotWithShape="true">
           <a:gsLst>
             <a:gs pos="0">
               <a:schemeClr val="phClr">
@@ -6817,7 +7913,7 @@
               </a:schemeClr>
             </a:gs>
           </a:gsLst>
-          <a:lin ang="5400000" scaled="0"/>
+          <a:lin ang="5400000" scaled="false"/>
         </a:gradFill>
       </a:bgFillStyleLst>
     </a:fmtScheme>

</xml_diff>